<commit_message>
Removed polling support, updated the documentation.
</commit_message>
<xml_diff>
--- a/Fortify on Demand TFS Integration Instructions.docx
+++ b/Fortify on Demand TFS Integration Instructions.docx
@@ -1323,7 +1323,10 @@
               <w:pStyle w:val="hpebodycopyARIAL"/>
             </w:pPr>
             <w:r>
-              <w:t xml:space="preserve">-source </w:t>
+              <w:t>-Source</w:t>
+            </w:r>
+            <w:r>
+              <w:t xml:space="preserve"> </w:t>
             </w:r>
           </w:p>
         </w:tc>
@@ -1367,7 +1370,10 @@
               <w:pStyle w:val="hpebodycopyARIAL"/>
             </w:pPr>
             <w:r>
-              <w:t>-username</w:t>
+              <w:t>-</w:t>
+            </w:r>
+            <w:r>
+              <w:t>Username</w:t>
             </w:r>
           </w:p>
         </w:tc>
@@ -1407,7 +1413,10 @@
               <w:pStyle w:val="hpebodycopyARIAL"/>
             </w:pPr>
             <w:r>
-              <w:t>-password</w:t>
+              <w:t>-</w:t>
+            </w:r>
+            <w:r>
+              <w:t>Password</w:t>
             </w:r>
           </w:p>
         </w:tc>
@@ -1451,7 +1460,7 @@
             </w:r>
             <w:proofErr w:type="spellStart"/>
             <w:r>
-              <w:t>ApplicationURL</w:t>
+              <w:t>UploadURL</w:t>
             </w:r>
             <w:proofErr w:type="spellEnd"/>
           </w:p>
@@ -1522,7 +1531,10 @@
         <w:t xml:space="preserve">-source "$(TF_BUILD_BUILDDIRECTORY)" </w:t>
       </w:r>
       <w:r>
-        <w:t>-username "</w:t>
+        <w:t>-</w:t>
+      </w:r>
+      <w:r>
+        <w:t>Username "</w:t>
       </w:r>
       <w:proofErr w:type="spellStart"/>
       <w:r>
@@ -1530,7 +1542,10 @@
       </w:r>
       <w:proofErr w:type="spellEnd"/>
       <w:r>
-        <w:t>" -password "</w:t>
+        <w:t>" -P</w:t>
+      </w:r>
+      <w:r>
+        <w:t>assword "</w:t>
       </w:r>
       <w:proofErr w:type="spellStart"/>
       <w:r>
@@ -1545,7 +1560,7 @@
       </w:r>
       <w:proofErr w:type="spellStart"/>
       <w:r>
-        <w:t>applicationURL</w:t>
+        <w:t>UploadURL</w:t>
       </w:r>
       <w:proofErr w:type="spellEnd"/>
       <w:r>
@@ -1617,7 +1632,7 @@
         <mc:AlternateContent>
           <mc:Choice Requires="wps">
             <w:drawing>
-              <wp:anchor distT="0" distB="0" distL="114300" distR="114300" simplePos="0" relativeHeight="251665408" behindDoc="0" locked="0" layoutInCell="1" allowOverlap="1" wp14:anchorId="3E65856E" wp14:editId="57BCA394">
+              <wp:anchor distT="0" distB="0" distL="114300" distR="114300" simplePos="0" relativeHeight="251665408" behindDoc="0" locked="0" layoutInCell="1" allowOverlap="1" wp14:anchorId="3E65856E" wp14:editId="08FF869F">
                 <wp:simplePos x="0" y="0"/>
                 <wp:positionH relativeFrom="rightMargin">
                   <wp:posOffset>104775</wp:posOffset>
@@ -1730,7 +1745,11 @@
           </mc:Choice>
           <mc:Fallback>
             <w:pict>
-              <v:shape w14:anchorId="20DA073B" id="Text Box 7" o:spid="_x0000_s1028" type="#_x0000_t202" style="position:absolute;margin-left:8.25pt;margin-top:675pt;width:170.85pt;height:20.35pt;z-index:251665408;visibility:visible;mso-wrap-style:square;mso-wrap-distance-left:9pt;mso-wrap-distance-top:0;mso-wrap-distance-right:9pt;mso-wrap-distance-bottom:0;mso-position-horizontal:absolute;mso-position-horizontal-relative:right-margin-area;mso-position-vertical:absolute;mso-position-vertical-relative:page;v-text-anchor:top" o:gfxdata="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" stroked="f">
+              <v:shapetype w14:anchorId="3E65856E" id="_x0000_t202" coordsize="21600,21600" o:spt="202" path="m,l,21600r21600,l21600,xe">
+                <v:stroke joinstyle="miter"/>
+                <v:path gradientshapeok="t" o:connecttype="rect"/>
+              </v:shapetype>
+              <v:shape id="Text Box 7" o:spid="_x0000_s1028" type="#_x0000_t202" style="position:absolute;margin-left:8.25pt;margin-top:675pt;width:170.85pt;height:20.35pt;z-index:251665408;visibility:visible;mso-wrap-style:square;mso-wrap-distance-left:9pt;mso-wrap-distance-top:0;mso-wrap-distance-right:9pt;mso-wrap-distance-bottom:0;mso-position-horizontal:absolute;mso-position-horizontal-relative:right-margin-area;mso-position-vertical:absolute;mso-position-vertical-relative:page;v-text-anchor:top" o:gfxdata="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" stroked="f">
                 <v:textbox style="mso-fit-shape-to-text:t" inset="0,0,0,0">
                   <w:txbxContent>
                     <w:p>
@@ -2226,24 +2245,81 @@
     <w:p>
       <w:pPr>
         <w:pStyle w:val="hpebodycopyARIAL"/>
-        <w:rPr>
-          <w:b/>
-        </w:rPr>
-      </w:pPr>
-      <w:r>
-        <w:t>A range of security assessment options can be specified by</w:t>
-      </w:r>
-      <w:r>
-        <w:t xml:space="preserve"> providing additional arguments:</w:t>
+      </w:pPr>
+      <w:r>
+        <w:t>Proxy configuration may be added with the following:</w:t>
       </w:r>
     </w:p>
     <w:p>
       <w:pPr>
         <w:pStyle w:val="hpebodycopyARIAL"/>
+      </w:pPr>
+      <w:r>
         <w:rPr>
-          <w:b/>
+          <w:rFonts w:asciiTheme="minorHAnsi" w:hAnsiTheme="minorHAnsi" w:cstheme="minorHAnsi"/>
+          <w:noProof/>
+          <w:color w:val="00B388" w:themeColor="background2"/>
         </w:rPr>
-      </w:pPr>
+        <w:drawing>
+          <wp:anchor distT="0" distB="0" distL="114300" distR="114300" simplePos="0" relativeHeight="251669504" behindDoc="0" locked="0" layoutInCell="1" allowOverlap="1" wp14:anchorId="62957C5C" wp14:editId="162823BE">
+            <wp:simplePos x="0" y="0"/>
+            <wp:positionH relativeFrom="rightMargin">
+              <wp:align>left</wp:align>
+            </wp:positionH>
+            <wp:positionV relativeFrom="page">
+              <wp:posOffset>5372100</wp:posOffset>
+            </wp:positionV>
+            <wp:extent cx="2314575" cy="3228975"/>
+            <wp:effectExtent l="0" t="0" r="9525" b="9525"/>
+            <wp:wrapNone/>
+            <wp:docPr id="10" name="Picture 10"/>
+            <wp:cNvGraphicFramePr>
+              <a:graphicFrameLocks xmlns:a="http://schemas.openxmlformats.org/drawingml/2006/main" noChangeAspect="1"/>
+            </wp:cNvGraphicFramePr>
+            <a:graphic xmlns:a="http://schemas.openxmlformats.org/drawingml/2006/main">
+              <a:graphicData uri="http://schemas.openxmlformats.org/drawingml/2006/picture">
+                <pic:pic xmlns:pic="http://schemas.openxmlformats.org/drawingml/2006/picture">
+                  <pic:nvPicPr>
+                    <pic:cNvPr id="1" name=""/>
+                    <pic:cNvPicPr/>
+                  </pic:nvPicPr>
+                  <pic:blipFill rotWithShape="1">
+                    <a:blip r:embed="rId13" cstate="print">
+                      <a:extLst>
+                        <a:ext uri="{28A0092B-C50C-407E-A947-70E740481C1C}">
+                          <a14:useLocalDpi xmlns:a14="http://schemas.microsoft.com/office/drawing/2010/main" val="0"/>
+                        </a:ext>
+                      </a:extLst>
+                    </a:blip>
+                    <a:srcRect t="1180" r="3750" b="-1180"/>
+                    <a:stretch/>
+                  </pic:blipFill>
+                  <pic:spPr bwMode="auto">
+                    <a:xfrm>
+                      <a:off x="0" y="0"/>
+                      <a:ext cx="2314575" cy="3228975"/>
+                    </a:xfrm>
+                    <a:prstGeom prst="rect">
+                      <a:avLst/>
+                    </a:prstGeom>
+                    <a:ln>
+                      <a:noFill/>
+                    </a:ln>
+                    <a:extLst>
+                      <a:ext uri="{53640926-AAD7-44D8-BBD7-CCE9431645EC}">
+                        <a14:shadowObscured xmlns:a14="http://schemas.microsoft.com/office/drawing/2010/main"/>
+                      </a:ext>
+                    </a:extLst>
+                  </pic:spPr>
+                </pic:pic>
+              </a:graphicData>
+            </a:graphic>
+            <wp14:sizeRelH relativeFrom="margin">
+              <wp14:pctWidth>0</wp14:pctWidth>
+            </wp14:sizeRelH>
+          </wp:anchor>
+        </w:drawing>
+      </w:r>
     </w:p>
     <w:tbl>
       <w:tblPr>
@@ -2330,6 +2406,416 @@
             </w:r>
             <w:proofErr w:type="spellStart"/>
             <w:r>
+              <w:t>ProxyURL</w:t>
+            </w:r>
+            <w:proofErr w:type="spellEnd"/>
+            <w:r>
+              <w:br/>
+            </w:r>
+          </w:p>
+        </w:tc>
+        <w:tc>
+          <w:tcPr>
+            <w:tcW w:w="4678" w:type="dxa"/>
+            <w:tcBorders>
+              <w:top w:val="single" w:sz="4" w:space="0" w:color="auto"/>
+              <w:left w:val="single" w:sz="4" w:space="0" w:color="auto"/>
+              <w:bottom w:val="single" w:sz="4" w:space="0" w:color="auto"/>
+              <w:right w:val="single" w:sz="4" w:space="0" w:color="auto"/>
+            </w:tcBorders>
+            <w:hideMark/>
+          </w:tcPr>
+          <w:p>
+            <w:pPr>
+              <w:pStyle w:val="hpebodycopyARIAL"/>
+            </w:pPr>
+            <w:r>
+              <w:t>Internal proxy address</w:t>
+            </w:r>
+          </w:p>
+        </w:tc>
+      </w:tr>
+      <w:tr>
+        <w:tc>
+          <w:tcPr>
+            <w:tcW w:w="2263" w:type="dxa"/>
+            <w:tcBorders>
+              <w:top w:val="single" w:sz="4" w:space="0" w:color="auto"/>
+              <w:left w:val="single" w:sz="4" w:space="0" w:color="auto"/>
+              <w:bottom w:val="single" w:sz="4" w:space="0" w:color="auto"/>
+              <w:right w:val="single" w:sz="4" w:space="0" w:color="auto"/>
+            </w:tcBorders>
+          </w:tcPr>
+          <w:p>
+            <w:pPr>
+              <w:pStyle w:val="hpebodycopyARIAL"/>
+              <w:rPr>
+                <w:i/>
+              </w:rPr>
+            </w:pPr>
+            <w:r>
+              <w:t>-</w:t>
+            </w:r>
+            <w:proofErr w:type="spellStart"/>
+            <w:r>
+              <w:t>ProxyUserName</w:t>
+            </w:r>
+            <w:proofErr w:type="spellEnd"/>
+            <w:r>
+              <w:br/>
+              <w:t>(</w:t>
+            </w:r>
+            <w:r>
+              <w:rPr>
+                <w:i/>
+              </w:rPr>
+              <w:t>Optional)</w:t>
+            </w:r>
+            <w:r>
+              <w:rPr>
+                <w:i/>
+              </w:rPr>
+              <w:br/>
+            </w:r>
+          </w:p>
+        </w:tc>
+        <w:tc>
+          <w:tcPr>
+            <w:tcW w:w="4678" w:type="dxa"/>
+            <w:tcBorders>
+              <w:top w:val="single" w:sz="4" w:space="0" w:color="auto"/>
+              <w:left w:val="single" w:sz="4" w:space="0" w:color="auto"/>
+              <w:bottom w:val="single" w:sz="4" w:space="0" w:color="auto"/>
+              <w:right w:val="single" w:sz="4" w:space="0" w:color="auto"/>
+            </w:tcBorders>
+          </w:tcPr>
+          <w:p>
+            <w:pPr>
+              <w:pStyle w:val="hpebodycopyARIAL"/>
+            </w:pPr>
+            <w:r>
+              <w:t>Proxy username</w:t>
+            </w:r>
+          </w:p>
+        </w:tc>
+      </w:tr>
+      <w:tr>
+        <w:tc>
+          <w:tcPr>
+            <w:tcW w:w="2263" w:type="dxa"/>
+            <w:tcBorders>
+              <w:top w:val="single" w:sz="4" w:space="0" w:color="auto"/>
+              <w:left w:val="single" w:sz="4" w:space="0" w:color="auto"/>
+              <w:bottom w:val="single" w:sz="4" w:space="0" w:color="auto"/>
+              <w:right w:val="single" w:sz="4" w:space="0" w:color="auto"/>
+            </w:tcBorders>
+          </w:tcPr>
+          <w:p>
+            <w:pPr>
+              <w:pStyle w:val="hpebodycopyARIAL"/>
+              <w:rPr>
+                <w:i/>
+              </w:rPr>
+            </w:pPr>
+            <w:r>
+              <w:t>-</w:t>
+            </w:r>
+            <w:proofErr w:type="spellStart"/>
+            <w:r>
+              <w:t>ProxyPassword</w:t>
+            </w:r>
+            <w:proofErr w:type="spellEnd"/>
+            <w:r>
+              <w:br/>
+            </w:r>
+            <w:r>
+              <w:t>(</w:t>
+            </w:r>
+            <w:r>
+              <w:rPr>
+                <w:i/>
+              </w:rPr>
+              <w:t>Optional)</w:t>
+            </w:r>
+            <w:r>
+              <w:rPr>
+                <w:i/>
+              </w:rPr>
+              <w:br/>
+            </w:r>
+          </w:p>
+        </w:tc>
+        <w:tc>
+          <w:tcPr>
+            <w:tcW w:w="4678" w:type="dxa"/>
+            <w:tcBorders>
+              <w:top w:val="single" w:sz="4" w:space="0" w:color="auto"/>
+              <w:left w:val="single" w:sz="4" w:space="0" w:color="auto"/>
+              <w:bottom w:val="single" w:sz="4" w:space="0" w:color="auto"/>
+              <w:right w:val="single" w:sz="4" w:space="0" w:color="auto"/>
+            </w:tcBorders>
+          </w:tcPr>
+          <w:p>
+            <w:pPr>
+              <w:pStyle w:val="hpebodycopyARIAL"/>
+            </w:pPr>
+            <w:r>
+              <w:t>Proxy password</w:t>
+            </w:r>
+          </w:p>
+        </w:tc>
+      </w:tr>
+      <w:tr>
+        <w:tc>
+          <w:tcPr>
+            <w:tcW w:w="2263" w:type="dxa"/>
+            <w:tcBorders>
+              <w:top w:val="single" w:sz="4" w:space="0" w:color="auto"/>
+              <w:left w:val="single" w:sz="4" w:space="0" w:color="auto"/>
+              <w:bottom w:val="single" w:sz="4" w:space="0" w:color="auto"/>
+              <w:right w:val="single" w:sz="4" w:space="0" w:color="auto"/>
+            </w:tcBorders>
+          </w:tcPr>
+          <w:p>
+            <w:pPr>
+              <w:pStyle w:val="hpebodycopyARIAL"/>
+            </w:pPr>
+            <w:r>
+              <w:t>-</w:t>
+            </w:r>
+            <w:proofErr w:type="spellStart"/>
+            <w:r>
+              <w:t>NTworkstationName</w:t>
+            </w:r>
+            <w:proofErr w:type="spellEnd"/>
+          </w:p>
+          <w:p>
+            <w:pPr>
+              <w:pStyle w:val="hpebodycopyARIAL"/>
+            </w:pPr>
+            <w:r>
+              <w:t>(</w:t>
+            </w:r>
+            <w:r>
+              <w:rPr>
+                <w:i/>
+              </w:rPr>
+              <w:t>Optional)</w:t>
+            </w:r>
+            <w:r>
+              <w:rPr>
+                <w:i/>
+              </w:rPr>
+              <w:br/>
+            </w:r>
+          </w:p>
+        </w:tc>
+        <w:tc>
+          <w:tcPr>
+            <w:tcW w:w="4678" w:type="dxa"/>
+            <w:tcBorders>
+              <w:top w:val="single" w:sz="4" w:space="0" w:color="auto"/>
+              <w:left w:val="single" w:sz="4" w:space="0" w:color="auto"/>
+              <w:bottom w:val="single" w:sz="4" w:space="0" w:color="auto"/>
+              <w:right w:val="single" w:sz="4" w:space="0" w:color="auto"/>
+            </w:tcBorders>
+          </w:tcPr>
+          <w:p>
+            <w:pPr>
+              <w:pStyle w:val="hpebodycopyARIAL"/>
+            </w:pPr>
+            <w:r>
+              <w:t>NT workstation name</w:t>
+            </w:r>
+          </w:p>
+        </w:tc>
+      </w:tr>
+      <w:tr>
+        <w:tc>
+          <w:tcPr>
+            <w:tcW w:w="2263" w:type="dxa"/>
+            <w:tcBorders>
+              <w:top w:val="single" w:sz="4" w:space="0" w:color="auto"/>
+              <w:left w:val="single" w:sz="4" w:space="0" w:color="auto"/>
+              <w:bottom w:val="single" w:sz="4" w:space="0" w:color="auto"/>
+              <w:right w:val="single" w:sz="4" w:space="0" w:color="auto"/>
+            </w:tcBorders>
+          </w:tcPr>
+          <w:p>
+            <w:pPr>
+              <w:pStyle w:val="hpebodycopyARIAL"/>
+            </w:pPr>
+            <w:r>
+              <w:t>-</w:t>
+            </w:r>
+            <w:proofErr w:type="spellStart"/>
+            <w:r>
+              <w:t>NTdomain</w:t>
+            </w:r>
+            <w:proofErr w:type="spellEnd"/>
+            <w:r>
+              <w:br/>
+            </w:r>
+            <w:r>
+              <w:t>(</w:t>
+            </w:r>
+            <w:r>
+              <w:rPr>
+                <w:i/>
+              </w:rPr>
+              <w:t>Optional)</w:t>
+            </w:r>
+            <w:r>
+              <w:rPr>
+                <w:i/>
+              </w:rPr>
+              <w:br/>
+            </w:r>
+          </w:p>
+        </w:tc>
+        <w:tc>
+          <w:tcPr>
+            <w:tcW w:w="4678" w:type="dxa"/>
+            <w:tcBorders>
+              <w:top w:val="single" w:sz="4" w:space="0" w:color="auto"/>
+              <w:left w:val="single" w:sz="4" w:space="0" w:color="auto"/>
+              <w:bottom w:val="single" w:sz="4" w:space="0" w:color="auto"/>
+              <w:right w:val="single" w:sz="4" w:space="0" w:color="auto"/>
+            </w:tcBorders>
+          </w:tcPr>
+          <w:p>
+            <w:pPr>
+              <w:pStyle w:val="hpebodycopyARIAL"/>
+            </w:pPr>
+            <w:r>
+              <w:t>NT domain name</w:t>
+            </w:r>
+          </w:p>
+        </w:tc>
+      </w:tr>
+    </w:tbl>
+    <w:p>
+      <w:pPr>
+        <w:pStyle w:val="hpebodycopyARIAL"/>
+      </w:pPr>
+    </w:p>
+    <w:p>
+      <w:pPr>
+        <w:pStyle w:val="hpebodycopyARIAL"/>
+      </w:pPr>
+    </w:p>
+    <w:p>
+      <w:pPr>
+        <w:pStyle w:val="hpebodycopyARIAL"/>
+      </w:pPr>
+      <w:r>
+        <w:t>A range of security assessment options can be specified by</w:t>
+      </w:r>
+      <w:r>
+        <w:t xml:space="preserve"> providing additional arguments:</w:t>
+      </w:r>
+    </w:p>
+    <w:p>
+      <w:pPr>
+        <w:pStyle w:val="hpebodycopyARIAL"/>
+        <w:rPr>
+          <w:b/>
+        </w:rPr>
+      </w:pPr>
+    </w:p>
+    <w:p>
+      <w:pPr>
+        <w:pStyle w:val="hpebodycopyARIAL"/>
+        <w:rPr>
+          <w:b/>
+        </w:rPr>
+      </w:pPr>
+    </w:p>
+    <w:tbl>
+      <w:tblPr>
+        <w:tblStyle w:val="TableGrid"/>
+        <w:tblW w:w="0" w:type="auto"/>
+        <w:tblLook w:val="04A0" w:firstRow="1" w:lastRow="0" w:firstColumn="1" w:lastColumn="0" w:noHBand="0" w:noVBand="1"/>
+      </w:tblPr>
+      <w:tblGrid>
+        <w:gridCol w:w="2263"/>
+        <w:gridCol w:w="4678"/>
+      </w:tblGrid>
+      <w:tr>
+        <w:tc>
+          <w:tcPr>
+            <w:tcW w:w="2263" w:type="dxa"/>
+            <w:tcBorders>
+              <w:top w:val="single" w:sz="4" w:space="0" w:color="auto"/>
+              <w:left w:val="single" w:sz="4" w:space="0" w:color="auto"/>
+              <w:bottom w:val="single" w:sz="4" w:space="0" w:color="auto"/>
+              <w:right w:val="single" w:sz="4" w:space="0" w:color="auto"/>
+            </w:tcBorders>
+            <w:hideMark/>
+          </w:tcPr>
+          <w:p>
+            <w:pPr>
+              <w:pStyle w:val="hpebodycopyARIAL"/>
+              <w:rPr>
+                <w:b/>
+              </w:rPr>
+            </w:pPr>
+            <w:r>
+              <w:rPr>
+                <w:b/>
+              </w:rPr>
+              <w:t>Argument</w:t>
+            </w:r>
+          </w:p>
+        </w:tc>
+        <w:tc>
+          <w:tcPr>
+            <w:tcW w:w="4678" w:type="dxa"/>
+            <w:tcBorders>
+              <w:top w:val="single" w:sz="4" w:space="0" w:color="auto"/>
+              <w:left w:val="single" w:sz="4" w:space="0" w:color="auto"/>
+              <w:bottom w:val="single" w:sz="4" w:space="0" w:color="auto"/>
+              <w:right w:val="single" w:sz="4" w:space="0" w:color="auto"/>
+            </w:tcBorders>
+            <w:hideMark/>
+          </w:tcPr>
+          <w:p>
+            <w:pPr>
+              <w:pStyle w:val="hpebodycopyARIAL"/>
+              <w:rPr>
+                <w:b/>
+              </w:rPr>
+            </w:pPr>
+            <w:r>
+              <w:rPr>
+                <w:b/>
+              </w:rPr>
+              <w:t>Purpose</w:t>
+            </w:r>
+          </w:p>
+        </w:tc>
+      </w:tr>
+      <w:tr>
+        <w:tc>
+          <w:tcPr>
+            <w:tcW w:w="2263" w:type="dxa"/>
+            <w:tcBorders>
+              <w:top w:val="single" w:sz="4" w:space="0" w:color="auto"/>
+              <w:left w:val="single" w:sz="4" w:space="0" w:color="auto"/>
+              <w:bottom w:val="single" w:sz="4" w:space="0" w:color="auto"/>
+              <w:right w:val="single" w:sz="4" w:space="0" w:color="auto"/>
+            </w:tcBorders>
+            <w:hideMark/>
+          </w:tcPr>
+          <w:p>
+            <w:pPr>
+              <w:pStyle w:val="hpebodycopyARIAL"/>
+            </w:pPr>
+            <w:r>
+              <w:t>-</w:t>
+            </w:r>
+            <w:proofErr w:type="spellStart"/>
+            <w:r>
               <w:t>ExpressScan</w:t>
             </w:r>
             <w:proofErr w:type="spellEnd"/>
@@ -2459,294 +2945,34 @@
           <w:b/>
         </w:rPr>
       </w:pPr>
-    </w:p>
-    <w:p>
-      <w:pPr>
-        <w:pStyle w:val="hpebodycopyARIAL"/>
-      </w:pPr>
-    </w:p>
-    <w:p>
-      <w:pPr>
-        <w:pStyle w:val="hpebodycopyARIAL"/>
-      </w:pPr>
-      <w:r>
-        <w:t>The presence of these optional parameters (</w:t>
-      </w:r>
-      <w:r>
-        <w:rPr>
-          <w:b/>
-        </w:rPr>
-        <w:t>bold</w:t>
-      </w:r>
-      <w:r>
-        <w:t>) in the Post-</w:t>
-      </w:r>
-      <w:proofErr w:type="spellStart"/>
-      <w:r>
-        <w:t>buid</w:t>
-      </w:r>
-      <w:proofErr w:type="spellEnd"/>
-      <w:r>
-        <w:t>/test script arguments will enable the above features.</w:t>
-      </w:r>
-    </w:p>
-    <w:p>
-      <w:pPr>
-        <w:pStyle w:val="hpebodycopyARIAL"/>
-      </w:pPr>
-    </w:p>
-    <w:p>
-      <w:pPr>
-        <w:pStyle w:val="hpebulletlist"/>
-        <w:rPr>
-          <w:i/>
-        </w:rPr>
-      </w:pPr>
-      <w:r>
-        <w:rPr>
-          <w:i/>
-        </w:rPr>
-        <w:t>Example</w:t>
-      </w:r>
-    </w:p>
-    <w:p>
-      <w:pPr>
-        <w:pStyle w:val="hpebulletlist"/>
-      </w:pPr>
-    </w:p>
-    <w:p>
-      <w:pPr>
-        <w:pStyle w:val="hpebulletlist"/>
-        <w:suppressAutoHyphens/>
-      </w:pPr>
-      <w:r>
-        <w:t xml:space="preserve">-source "$(TF_BUILD_BUILDDIRECTORY)" </w:t>
-      </w:r>
-      <w:r>
-        <w:t>-username "</w:t>
-      </w:r>
-      <w:proofErr w:type="spellStart"/>
-      <w:r>
-        <w:t>UserName</w:t>
-      </w:r>
-      <w:proofErr w:type="spellEnd"/>
-      <w:r>
-        <w:t>" -password "</w:t>
-      </w:r>
-      <w:proofErr w:type="spellStart"/>
-      <w:r>
-        <w:t>P@ssword</w:t>
-      </w:r>
-      <w:proofErr w:type="spellEnd"/>
-      <w:r>
-        <w:t>"</w:t>
-      </w:r>
-      <w:r>
-        <w:t xml:space="preserve"> </w:t>
-      </w:r>
-      <w:r>
-        <w:rPr>
-          <w:b/>
-        </w:rPr>
-        <w:t>–</w:t>
-      </w:r>
-      <w:proofErr w:type="spellStart"/>
-      <w:r>
-        <w:rPr>
-          <w:b/>
-        </w:rPr>
-        <w:t>ExpressScan</w:t>
-      </w:r>
-      <w:proofErr w:type="spellEnd"/>
-      <w:r>
-        <w:rPr>
-          <w:b/>
-        </w:rPr>
-        <w:t xml:space="preserve"> –</w:t>
-      </w:r>
-      <w:proofErr w:type="spellStart"/>
-      <w:r>
-        <w:rPr>
-          <w:b/>
-        </w:rPr>
-        <w:t>AutomatedAudit</w:t>
-      </w:r>
-      <w:proofErr w:type="spellEnd"/>
-      <w:r>
-        <w:rPr>
-          <w:b/>
-        </w:rPr>
-        <w:t xml:space="preserve"> –</w:t>
-      </w:r>
-      <w:proofErr w:type="spellStart"/>
-      <w:r>
-        <w:rPr>
-          <w:b/>
-        </w:rPr>
-        <w:t>SonatypeReport</w:t>
-      </w:r>
-      <w:proofErr w:type="spellEnd"/>
-      <w:r>
-        <w:t xml:space="preserve"> </w:t>
-      </w:r>
-      <w:r>
-        <w:t>–</w:t>
-      </w:r>
-      <w:proofErr w:type="spellStart"/>
-      <w:r>
-        <w:t>applicationURL</w:t>
-      </w:r>
-      <w:proofErr w:type="spellEnd"/>
-      <w:r>
-        <w:t xml:space="preserve"> “</w:t>
-      </w:r>
-      <w:r>
-        <w:t>https://www.hpfod.com/bsi2.aspx?tid=</w:t>
-      </w:r>
-      <w:r>
-        <w:t>1234</w:t>
-      </w:r>
-      <w:r>
-        <w:t>&amp;tc=</w:t>
-      </w:r>
-      <w:r>
-        <w:t>tenant</w:t>
-      </w:r>
-      <w:r>
-        <w:t>&amp;pv=</w:t>
-      </w:r>
-      <w:r>
-        <w:t>123456</w:t>
-      </w:r>
-      <w:r>
-        <w:t>&amp;payloadType=ANALYSIS_PAYLOAD&amp;astid=</w:t>
-      </w:r>
-      <w:r>
-        <w:t>123</w:t>
-      </w:r>
-      <w:r>
-        <w:t>&amp;ts=.NET&amp;ll=4.5"</w:t>
-      </w:r>
-    </w:p>
-    <w:p>
-      <w:pPr>
-        <w:pStyle w:val="hpebodycopyARIAL"/>
-        <w:rPr>
-          <w:color w:val="1F497D"/>
-        </w:rPr>
-      </w:pPr>
-    </w:p>
-    <w:p>
-      <w:pPr>
-        <w:pStyle w:val="hpebulletlist"/>
-      </w:pPr>
-      <w:r>
-        <w:t>Please note the quotation marks are required.</w:t>
-      </w:r>
-    </w:p>
-    <w:p>
-      <w:pPr>
-        <w:pStyle w:val="hpebodycopyARIAL"/>
-      </w:pPr>
-    </w:p>
-    <w:p>
-      <w:pPr>
-        <w:pStyle w:val="hpebodycopyARIAL"/>
-      </w:pPr>
-    </w:p>
-    <w:p>
-      <w:pPr>
-        <w:pStyle w:val="hpebodycopyARIAL"/>
-      </w:pPr>
-      <w:r>
-        <w:t>Full d</w:t>
-      </w:r>
-      <w:r>
-        <w:t xml:space="preserve">etails on these and other </w:t>
-      </w:r>
-      <w:r>
-        <w:t>uploader arguments may be found under ‘Running FoD Upload.jar’ in the Fortify on Demand User Guide available in</w:t>
-      </w:r>
-      <w:r>
-        <w:t xml:space="preserve"> the</w:t>
-      </w:r>
-      <w:r>
-        <w:t xml:space="preserve"> </w:t>
-      </w:r>
-      <w:r>
-        <w:rPr>
-          <w:b/>
-        </w:rPr>
-        <w:t>Help Cente</w:t>
-      </w:r>
-      <w:r>
-        <w:t>r of the Fortify on Demand Customer Portal.</w:t>
-      </w:r>
-    </w:p>
-    <w:p>
-      <w:pPr>
-        <w:pStyle w:val="hpebodycopyARIAL"/>
-      </w:pPr>
-    </w:p>
-    <w:p>
-      <w:pPr>
-        <w:pStyle w:val="hpebodycopyARIAL"/>
-      </w:pPr>
-      <w:r>
-        <w:t>Note that express assessment and automatically audited assessments are beta features that must be enabled by your Fortify on Demand Technical Account Manager (TAM) before use.</w:t>
-      </w:r>
-    </w:p>
-    <w:p>
-      <w:pPr>
-        <w:pStyle w:val="hpebodycopyARIAL"/>
-      </w:pPr>
-    </w:p>
-    <w:p>
-      <w:pPr>
-        <w:pStyle w:val="hpelearnmore"/>
-      </w:pPr>
       <w:bookmarkStart w:id="1" w:name="_GoBack"/>
       <w:bookmarkEnd w:id="1"/>
     </w:p>
     <w:p>
       <w:pPr>
-        <w:pStyle w:val="hpelearnmore"/>
+        <w:spacing w:after="160" w:line="259" w:lineRule="auto"/>
       </w:pPr>
     </w:p>
     <w:p>
       <w:pPr>
-        <w:pStyle w:val="hpelearnmore"/>
-      </w:pPr>
-      <w:r>
-        <w:t xml:space="preserve">Learn more at </w:t>
-      </w:r>
-    </w:p>
-    <w:p>
-      <w:pPr>
-        <w:pStyle w:val="hpecomurl"/>
+        <w:spacing w:after="160" w:line="259" w:lineRule="auto"/>
+      </w:pPr>
+      <w:r>
         <w:rPr>
-          <w:rFonts w:asciiTheme="minorHAnsi" w:hAnsiTheme="minorHAnsi" w:cstheme="minorHAnsi"/>
-          <w:color w:val="00B388" w:themeColor="background2"/>
-          <w:u w:val="none"/>
-        </w:rPr>
-      </w:pPr>
-      <w:r>
-        <w:rPr>
-          <w:rFonts w:asciiTheme="minorHAnsi" w:hAnsiTheme="minorHAnsi" w:cstheme="minorHAnsi"/>
+          <w:rFonts w:cstheme="minorHAnsi"/>
           <w:noProof/>
           <w:color w:val="00B388" w:themeColor="background2"/>
-          <w:u w:val="none"/>
         </w:rPr>
         <mc:AlternateContent>
           <mc:Choice Requires="wps">
             <w:drawing>
-              <wp:anchor distT="0" distB="0" distL="114300" distR="114300" simplePos="0" relativeHeight="251671552" behindDoc="0" locked="0" layoutInCell="1" allowOverlap="1" wp14:anchorId="4139638A" wp14:editId="51AC85CA">
+              <wp:anchor distT="0" distB="0" distL="114300" distR="114300" simplePos="0" relativeHeight="251671552" behindDoc="0" locked="0" layoutInCell="1" allowOverlap="1" wp14:anchorId="4139638A" wp14:editId="4F522CF2">
                 <wp:simplePos x="0" y="0"/>
-                <wp:positionH relativeFrom="column">
-                  <wp:posOffset>4560073</wp:posOffset>
+                <wp:positionH relativeFrom="rightMargin">
+                  <wp:align>left</wp:align>
                 </wp:positionH>
-                <wp:positionV relativeFrom="page">
-                  <wp:posOffset>8547652</wp:posOffset>
+                <wp:positionV relativeFrom="margin">
+                  <wp:posOffset>6835775</wp:posOffset>
                 </wp:positionV>
                 <wp:extent cx="2314575" cy="389890"/>
                 <wp:effectExtent l="0" t="0" r="9525" b="0"/>
@@ -2867,11 +3093,7 @@
           </mc:Choice>
           <mc:Fallback>
             <w:pict>
-              <v:shapetype w14:anchorId="12D97C04" id="_x0000_t202" coordsize="21600,21600" o:spt="202" path="m,l,21600r21600,l21600,xe">
-                <v:stroke joinstyle="miter"/>
-                <v:path gradientshapeok="t" o:connecttype="rect"/>
-              </v:shapetype>
-              <v:shape id="Text Box 12" o:spid="_x0000_s1030" type="#_x0000_t202" style="position:absolute;margin-left:359.05pt;margin-top:673.05pt;width:182.25pt;height:30.7pt;z-index:251671552;visibility:visible;mso-wrap-style:square;mso-wrap-distance-left:9pt;mso-wrap-distance-top:0;mso-wrap-distance-right:9pt;mso-wrap-distance-bottom:0;mso-position-horizontal:absolute;mso-position-horizontal-relative:text;mso-position-vertical:absolute;mso-position-vertical-relative:page;v-text-anchor:top" o:gfxdata="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" stroked="f">
+              <v:shape w14:anchorId="4139638A" id="Text Box 12" o:spid="_x0000_s1030" type="#_x0000_t202" style="position:absolute;margin-left:0;margin-top:538.25pt;width:182.25pt;height:30.7pt;z-index:251671552;visibility:visible;mso-wrap-style:square;mso-wrap-distance-left:9pt;mso-wrap-distance-top:0;mso-wrap-distance-right:9pt;mso-wrap-distance-bottom:0;mso-position-horizontal:left;mso-position-horizontal-relative:right-margin-area;mso-position-vertical:absolute;mso-position-vertical-relative:margin;v-text-anchor:top" o:gfxdata="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" stroked="f">
                 <v:textbox style="mso-fit-shape-to-text:t" inset="0,0,0,0">
                   <w:txbxContent>
                     <w:p>
@@ -2952,79 +3174,259 @@
                     </w:p>
                   </w:txbxContent>
                 </v:textbox>
-                <w10:wrap anchory="page"/>
+                <w10:wrap anchorx="margin" anchory="margin"/>
               </v:shape>
             </w:pict>
           </mc:Fallback>
         </mc:AlternateContent>
       </w:r>
-      <w:r>
+    </w:p>
+    <w:p>
+      <w:pPr>
+        <w:spacing w:after="160" w:line="259" w:lineRule="auto"/>
+        <w:rPr>
+          <w:rFonts w:ascii="Arial" w:hAnsi="Arial"/>
+        </w:rPr>
+      </w:pPr>
+    </w:p>
+    <w:p>
+      <w:pPr>
+        <w:pStyle w:val="hpebulletlist"/>
+        <w:rPr>
+          <w:b/>
+          <w:i/>
+        </w:rPr>
+      </w:pPr>
+      <w:r>
+        <w:rPr>
+          <w:b/>
+          <w:i/>
+        </w:rPr>
+        <w:t>Example</w:t>
+      </w:r>
+    </w:p>
+    <w:p>
+      <w:pPr>
+        <w:pStyle w:val="hpebulletlist"/>
+      </w:pPr>
+    </w:p>
+    <w:p>
+      <w:pPr>
+        <w:pStyle w:val="hpebulletlist"/>
+        <w:suppressAutoHyphens/>
+      </w:pPr>
+      <w:r>
+        <w:t xml:space="preserve">-source "$(TF_BUILD_BUILDDIRECTORY)" </w:t>
+      </w:r>
+      <w:r>
+        <w:t>-username "</w:t>
+      </w:r>
+      <w:proofErr w:type="spellStart"/>
+      <w:r>
+        <w:t>UserName</w:t>
+      </w:r>
+      <w:proofErr w:type="spellEnd"/>
+      <w:r>
+        <w:t>" -password "</w:t>
+      </w:r>
+      <w:proofErr w:type="spellStart"/>
+      <w:r>
+        <w:t>P@ssword</w:t>
+      </w:r>
+      <w:proofErr w:type="spellEnd"/>
+      <w:r>
+        <w:t>"</w:t>
+      </w:r>
+      <w:r>
+        <w:t xml:space="preserve"> </w:t>
+      </w:r>
+      <w:r>
+        <w:rPr>
+          <w:b/>
+        </w:rPr>
+        <w:t>–</w:t>
+      </w:r>
+      <w:proofErr w:type="spellStart"/>
+      <w:r>
+        <w:rPr>
+          <w:b/>
+        </w:rPr>
+        <w:t>ExpressScan</w:t>
+      </w:r>
+      <w:proofErr w:type="spellEnd"/>
+      <w:r>
+        <w:rPr>
+          <w:b/>
+        </w:rPr>
+        <w:t xml:space="preserve"> –</w:t>
+      </w:r>
+      <w:proofErr w:type="spellStart"/>
+      <w:r>
+        <w:rPr>
+          <w:b/>
+        </w:rPr>
+        <w:t>AutomatedAudit</w:t>
+      </w:r>
+      <w:proofErr w:type="spellEnd"/>
+      <w:r>
+        <w:rPr>
+          <w:b/>
+        </w:rPr>
+        <w:t xml:space="preserve"> –</w:t>
+      </w:r>
+      <w:proofErr w:type="spellStart"/>
+      <w:r>
+        <w:rPr>
+          <w:b/>
+        </w:rPr>
+        <w:t>SonatypeReport</w:t>
+      </w:r>
+      <w:proofErr w:type="spellEnd"/>
+      <w:r>
+        <w:t xml:space="preserve"> –</w:t>
+      </w:r>
+      <w:proofErr w:type="spellStart"/>
+      <w:r>
+        <w:t>applicationURL</w:t>
+      </w:r>
+      <w:proofErr w:type="spellEnd"/>
+      <w:r>
+        <w:t xml:space="preserve"> “</w:t>
+      </w:r>
+      <w:r>
+        <w:t>https://www.hpfod.com/bsi2.aspx?tid=</w:t>
+      </w:r>
+      <w:r>
+        <w:t>1234</w:t>
+      </w:r>
+      <w:r>
+        <w:t>&amp;tc=</w:t>
+      </w:r>
+      <w:r>
+        <w:t>tenant</w:t>
+      </w:r>
+      <w:r>
+        <w:t>&amp;pv=</w:t>
+      </w:r>
+      <w:r>
+        <w:t>123456</w:t>
+      </w:r>
+      <w:r>
+        <w:t>&amp;payloadType=ANALYSIS_PAYLOAD&amp;astid=</w:t>
+      </w:r>
+      <w:r>
+        <w:t>123</w:t>
+      </w:r>
+      <w:r>
+        <w:t>&amp;ts=.NET&amp;ll=4.5"</w:t>
+      </w:r>
+    </w:p>
+    <w:p>
+      <w:pPr>
+        <w:pStyle w:val="hpebodycopyARIAL"/>
+        <w:rPr>
+          <w:color w:val="1F497D"/>
+        </w:rPr>
+      </w:pPr>
+    </w:p>
+    <w:p>
+      <w:pPr>
+        <w:pStyle w:val="hpebulletlist"/>
+      </w:pPr>
+      <w:r>
+        <w:t>Please note the quotation marks</w:t>
+      </w:r>
+      <w:r>
+        <w:t xml:space="preserve"> </w:t>
+      </w:r>
+      <w:r>
+        <w:t>are required.</w:t>
+      </w:r>
+    </w:p>
+    <w:p>
+      <w:pPr>
+        <w:pStyle w:val="hpebodycopyARIAL"/>
+      </w:pPr>
+    </w:p>
+    <w:p>
+      <w:pPr>
+        <w:pStyle w:val="hpebodycopyARIAL"/>
+      </w:pPr>
+    </w:p>
+    <w:p>
+      <w:pPr>
+        <w:pStyle w:val="hpebodycopyARIAL"/>
+      </w:pPr>
+      <w:r>
+        <w:t>Full d</w:t>
+      </w:r>
+      <w:r>
+        <w:t xml:space="preserve">etails on these and other </w:t>
+      </w:r>
+      <w:r>
+        <w:t>uploader arguments may be found under ‘Running FoD Upload.jar’ in the Fortify on Demand User Guide available in</w:t>
+      </w:r>
+      <w:r>
+        <w:t xml:space="preserve"> the</w:t>
+      </w:r>
+      <w:r>
+        <w:t xml:space="preserve"> </w:t>
+      </w:r>
+      <w:r>
+        <w:rPr>
+          <w:b/>
+        </w:rPr>
+        <w:t>Help Cente</w:t>
+      </w:r>
+      <w:r>
+        <w:t>r of the Fortify on Demand Customer Portal.</w:t>
+      </w:r>
+    </w:p>
+    <w:p>
+      <w:pPr>
+        <w:pStyle w:val="hpebodycopyARIAL"/>
+      </w:pPr>
+    </w:p>
+    <w:p>
+      <w:pPr>
+        <w:pStyle w:val="hpebodycopyARIAL"/>
+      </w:pPr>
+      <w:r>
+        <w:t>Note that express assessment and automatically audited assessments are beta features that must be enabled by your Fortify on Demand Technical Account Manager (TAM) before use.</w:t>
+      </w:r>
+    </w:p>
+    <w:p>
+      <w:pPr>
+        <w:pStyle w:val="hpebodycopyARIAL"/>
+      </w:pPr>
+    </w:p>
+    <w:p>
+      <w:pPr>
+        <w:pStyle w:val="hpelearnmore"/>
+      </w:pPr>
+    </w:p>
+    <w:p>
+      <w:pPr>
+        <w:pStyle w:val="hpelearnmore"/>
+      </w:pPr>
+    </w:p>
+    <w:p>
+      <w:pPr>
+        <w:pStyle w:val="hpelearnmore"/>
+      </w:pPr>
+      <w:r>
+        <w:t xml:space="preserve">Learn more at </w:t>
+      </w:r>
+    </w:p>
+    <w:p>
+      <w:pPr>
+        <w:pStyle w:val="hpecomurl"/>
         <w:rPr>
           <w:rFonts w:asciiTheme="minorHAnsi" w:hAnsiTheme="minorHAnsi" w:cstheme="minorHAnsi"/>
-          <w:noProof/>
           <w:color w:val="00B388" w:themeColor="background2"/>
           <w:u w:val="none"/>
         </w:rPr>
-        <w:drawing>
-          <wp:anchor distT="0" distB="0" distL="114300" distR="114300" simplePos="0" relativeHeight="251669504" behindDoc="0" locked="0" layoutInCell="1" allowOverlap="1" wp14:anchorId="62957C5C" wp14:editId="1BD0B76E">
-            <wp:simplePos x="0" y="0"/>
-            <wp:positionH relativeFrom="column">
-              <wp:posOffset>4562475</wp:posOffset>
-            </wp:positionH>
-            <wp:positionV relativeFrom="page">
-              <wp:posOffset>5257800</wp:posOffset>
-            </wp:positionV>
-            <wp:extent cx="2314575" cy="3228975"/>
-            <wp:effectExtent l="0" t="0" r="9525" b="9525"/>
-            <wp:wrapNone/>
-            <wp:docPr id="10" name="Picture 10"/>
-            <wp:cNvGraphicFramePr>
-              <a:graphicFrameLocks xmlns:a="http://schemas.openxmlformats.org/drawingml/2006/main" noChangeAspect="1"/>
-            </wp:cNvGraphicFramePr>
-            <a:graphic xmlns:a="http://schemas.openxmlformats.org/drawingml/2006/main">
-              <a:graphicData uri="http://schemas.openxmlformats.org/drawingml/2006/picture">
-                <pic:pic xmlns:pic="http://schemas.openxmlformats.org/drawingml/2006/picture">
-                  <pic:nvPicPr>
-                    <pic:cNvPr id="1" name=""/>
-                    <pic:cNvPicPr/>
-                  </pic:nvPicPr>
-                  <pic:blipFill rotWithShape="1">
-                    <a:blip r:embed="rId13" cstate="print">
-                      <a:extLst>
-                        <a:ext uri="{28A0092B-C50C-407E-A947-70E740481C1C}">
-                          <a14:useLocalDpi xmlns:a14="http://schemas.microsoft.com/office/drawing/2010/main" val="0"/>
-                        </a:ext>
-                      </a:extLst>
-                    </a:blip>
-                    <a:srcRect t="1180" r="3750" b="-1180"/>
-                    <a:stretch/>
-                  </pic:blipFill>
-                  <pic:spPr bwMode="auto">
-                    <a:xfrm>
-                      <a:off x="0" y="0"/>
-                      <a:ext cx="2314575" cy="3228975"/>
-                    </a:xfrm>
-                    <a:prstGeom prst="rect">
-                      <a:avLst/>
-                    </a:prstGeom>
-                    <a:ln>
-                      <a:noFill/>
-                    </a:ln>
-                    <a:extLst>
-                      <a:ext uri="{53640926-AAD7-44D8-BBD7-CCE9431645EC}">
-                        <a14:shadowObscured xmlns:a14="http://schemas.microsoft.com/office/drawing/2010/main"/>
-                      </a:ext>
-                    </a:extLst>
-                  </pic:spPr>
-                </pic:pic>
-              </a:graphicData>
-            </a:graphic>
-            <wp14:sizeRelH relativeFrom="margin">
-              <wp14:pctWidth>0</wp14:pctWidth>
-            </wp14:sizeRelH>
-          </wp:anchor>
-        </w:drawing>
-      </w:r>
+      </w:pPr>
       <w:r>
         <w:rPr>
           <w:rFonts w:asciiTheme="minorHAnsi" w:hAnsiTheme="minorHAnsi" w:cstheme="minorHAnsi"/>

</xml_diff>

<commit_message>
Final revisions for release with 5.0
</commit_message>
<xml_diff>
--- a/Fortify on Demand TFS Integration Instructions.docx
+++ b/Fortify on Demand TFS Integration Instructions.docx
@@ -95,6 +95,7 @@
       <w:r>
         <w:rPr>
           <w:noProof/>
+          <w:lang w:val="en-GB" w:eastAsia="en-GB"/>
         </w:rPr>
         <mc:AlternateContent>
           <mc:Choice Requires="wps">
@@ -231,13 +232,8 @@
                               </w:numPr>
                               <w:ind w:left="284" w:hanging="142"/>
                             </w:pPr>
-                            <w:proofErr w:type="spellStart"/>
                             <w:r>
-                              <w:t>Sonatype</w:t>
-                            </w:r>
-                            <w:proofErr w:type="spellEnd"/>
-                            <w:r>
-                              <w:t xml:space="preserve"> scan to identify Open Source components and provide information on known vulnerabilities, along with recommended versions and licensing information</w:t>
+                              <w:t>Sonatype scan to identify Open Source components and provide information on known vulnerabilities, along with recommended versions and licensing information</w:t>
                             </w:r>
                           </w:p>
                           <w:p>
@@ -574,15 +570,7 @@
           </w:tcPr>
           <w:p>
             <w:r>
-              <w:t xml:space="preserve">Collects and packages build output, provides a manner of passing credentials and assessment details from Visual Studio to the </w:t>
-            </w:r>
-            <w:proofErr w:type="spellStart"/>
-            <w:r>
-              <w:t>FodUpload</w:t>
-            </w:r>
-            <w:proofErr w:type="spellEnd"/>
-            <w:r>
-              <w:t xml:space="preserve"> </w:t>
+              <w:t xml:space="preserve">Collects and packages build output, provides a manner of passing credentials and assessment details from Visual Studio to the FodUpload </w:t>
             </w:r>
             <w:r>
               <w:t>utility</w:t>
@@ -681,6 +669,7 @@
       <w:r>
         <w:rPr>
           <w:noProof/>
+          <w:lang w:val="en-GB" w:eastAsia="en-GB"/>
         </w:rPr>
         <w:drawing>
           <wp:anchor distT="0" distB="0" distL="114300" distR="114300" simplePos="0" relativeHeight="251660288" behindDoc="0" locked="0" layoutInCell="1" allowOverlap="1" wp14:anchorId="637F4031" wp14:editId="23CE72C4">
@@ -973,6 +962,7 @@
       <w:r>
         <w:rPr>
           <w:noProof/>
+          <w:lang w:val="en-GB" w:eastAsia="en-GB"/>
         </w:rPr>
         <mc:AlternateContent>
           <mc:Choice Requires="wps">
@@ -1184,6 +1174,7 @@
       <w:r>
         <w:rPr>
           <w:noProof/>
+          <w:lang w:val="en-GB" w:eastAsia="en-GB"/>
         </w:rPr>
         <w:drawing>
           <wp:anchor distT="0" distB="0" distL="114300" distR="114300" simplePos="0" relativeHeight="251661312" behindDoc="0" locked="0" layoutInCell="1" allowOverlap="1" wp14:anchorId="5DA246D8" wp14:editId="3584B020">
@@ -1458,11 +1449,9 @@
             <w:r>
               <w:t>-</w:t>
             </w:r>
-            <w:proofErr w:type="spellStart"/>
             <w:r>
               <w:t>UploadURL</w:t>
             </w:r>
-            <w:proofErr w:type="spellEnd"/>
           </w:p>
         </w:tc>
         <w:tc>
@@ -1480,19 +1469,7 @@
               <w:pStyle w:val="hpebodycopyARIAL"/>
             </w:pPr>
             <w:r>
-              <w:t xml:space="preserve">From step 2 </w:t>
-            </w:r>
-            <w:commentRangeStart w:id="0"/>
-            <w:r>
-              <w:t>above</w:t>
-            </w:r>
-            <w:commentRangeEnd w:id="0"/>
-            <w:r>
-              <w:rPr>
-                <w:rStyle w:val="CommentReference"/>
-                <w:rFonts w:asciiTheme="minorHAnsi" w:hAnsiTheme="minorHAnsi"/>
-              </w:rPr>
-              <w:commentReference w:id="0"/>
+              <w:t>From step 2 above</w:t>
             </w:r>
           </w:p>
         </w:tc>
@@ -1534,35 +1511,17 @@
         <w:t>-</w:t>
       </w:r>
       <w:r>
-        <w:t>Username "</w:t>
-      </w:r>
-      <w:proofErr w:type="spellStart"/>
-      <w:r>
-        <w:t>UserName</w:t>
-      </w:r>
-      <w:proofErr w:type="spellEnd"/>
-      <w:r>
-        <w:t>" -P</w:t>
-      </w:r>
-      <w:r>
-        <w:t>assword "</w:t>
-      </w:r>
-      <w:proofErr w:type="spellStart"/>
-      <w:r>
-        <w:t>P@ssword</w:t>
-      </w:r>
-      <w:proofErr w:type="spellEnd"/>
-      <w:r>
-        <w:t>"</w:t>
+        <w:t>Username "UserName" -P</w:t>
+      </w:r>
+      <w:r>
+        <w:t>assword "P@ssword"</w:t>
       </w:r>
       <w:r>
         <w:t xml:space="preserve"> –</w:t>
       </w:r>
-      <w:proofErr w:type="spellStart"/>
       <w:r>
         <w:t>UploadURL</w:t>
       </w:r>
-      <w:proofErr w:type="spellEnd"/>
       <w:r>
         <w:t xml:space="preserve"> “</w:t>
       </w:r>
@@ -1606,17 +1565,6 @@
       <w:pPr>
         <w:pStyle w:val="hpebulletlist"/>
       </w:pPr>
-      <w:r>
-        <w:t>Please note t</w:t>
-      </w:r>
-      <w:r>
-        <w:t>he quotation marks are required.</w:t>
-      </w:r>
-    </w:p>
-    <w:p>
-      <w:pPr>
-        <w:pStyle w:val="hpebulletlist"/>
-      </w:pPr>
     </w:p>
     <w:p>
       <w:pPr>
@@ -1628,6 +1576,7 @@
       <w:r>
         <w:rPr>
           <w:noProof/>
+          <w:lang w:val="en-GB" w:eastAsia="en-GB"/>
         </w:rPr>
         <mc:AlternateContent>
           <mc:Choice Requires="wps">
@@ -1854,6 +1803,7 @@
       <w:r>
         <w:rPr>
           <w:noProof/>
+          <w:lang w:val="en-GB" w:eastAsia="en-GB"/>
         </w:rPr>
         <mc:AlternateContent>
           <mc:Choice Requires="wps">
@@ -2104,6 +2054,7 @@
       <w:r>
         <w:rPr>
           <w:noProof/>
+          <w:lang w:val="en-GB" w:eastAsia="en-GB"/>
         </w:rPr>
         <w:drawing>
           <wp:anchor distT="0" distB="0" distL="114300" distR="114300" simplePos="0" relativeHeight="251666432" behindDoc="0" locked="0" layoutInCell="1" allowOverlap="1" wp14:anchorId="78522D08" wp14:editId="03968A04">
@@ -2129,7 +2080,7 @@
                     <pic:cNvPicPr/>
                   </pic:nvPicPr>
                   <pic:blipFill rotWithShape="1">
-                    <a:blip r:embed="rId12">
+                    <a:blip r:embed="rId10">
                       <a:extLst>
                         <a:ext uri="{28A0092B-C50C-407E-A947-70E740481C1C}">
                           <a14:useLocalDpi xmlns:a14="http://schemas.microsoft.com/office/drawing/2010/main" val="0"/>
@@ -2249,16 +2200,12 @@
       <w:r>
         <w:t>Proxy configuration may be added with the following:</w:t>
       </w:r>
-    </w:p>
-    <w:p>
-      <w:pPr>
-        <w:pStyle w:val="hpebodycopyARIAL"/>
-      </w:pPr>
       <w:r>
         <w:rPr>
           <w:rFonts w:asciiTheme="minorHAnsi" w:hAnsiTheme="minorHAnsi" w:cstheme="minorHAnsi"/>
           <w:noProof/>
           <w:color w:val="00B388" w:themeColor="background2"/>
+          <w:lang w:val="en-GB" w:eastAsia="en-GB"/>
         </w:rPr>
         <w:drawing>
           <wp:anchor distT="0" distB="0" distL="114300" distR="114300" simplePos="0" relativeHeight="251669504" behindDoc="0" locked="0" layoutInCell="1" allowOverlap="1" wp14:anchorId="62957C5C" wp14:editId="162823BE">
@@ -2284,7 +2231,7 @@
                     <pic:cNvPicPr/>
                   </pic:nvPicPr>
                   <pic:blipFill rotWithShape="1">
-                    <a:blip r:embed="rId13" cstate="print">
+                    <a:blip r:embed="rId11" cstate="print">
                       <a:extLst>
                         <a:ext uri="{28A0092B-C50C-407E-A947-70E740481C1C}">
                           <a14:useLocalDpi xmlns:a14="http://schemas.microsoft.com/office/drawing/2010/main" val="0"/>
@@ -2402,15 +2349,7 @@
               <w:pStyle w:val="hpebodycopyARIAL"/>
             </w:pPr>
             <w:r>
-              <w:t>-</w:t>
-            </w:r>
-            <w:proofErr w:type="spellStart"/>
-            <w:r>
-              <w:t>ProxyURL</w:t>
-            </w:r>
-            <w:proofErr w:type="spellEnd"/>
-            <w:r>
-              <w:br/>
+              <w:t>-ProxyURL</w:t>
             </w:r>
           </w:p>
         </w:tc>
@@ -2454,28 +2393,7 @@
               </w:rPr>
             </w:pPr>
             <w:r>
-              <w:t>-</w:t>
-            </w:r>
-            <w:proofErr w:type="spellStart"/>
-            <w:r>
-              <w:t>ProxyUserName</w:t>
-            </w:r>
-            <w:proofErr w:type="spellEnd"/>
-            <w:r>
-              <w:br/>
-              <w:t>(</w:t>
-            </w:r>
-            <w:r>
-              <w:rPr>
-                <w:i/>
-              </w:rPr>
-              <w:t>Optional)</w:t>
-            </w:r>
-            <w:r>
-              <w:rPr>
-                <w:i/>
-              </w:rPr>
-              <w:br/>
+              <w:t>-ProxyUserName</w:t>
             </w:r>
           </w:p>
         </w:tc>
@@ -2495,6 +2413,9 @@
             </w:pPr>
             <w:r>
               <w:t>Proxy username</w:t>
+            </w:r>
+            <w:r>
+              <w:t xml:space="preserve"> (Optional)</w:t>
             </w:r>
           </w:p>
         </w:tc>
@@ -2520,28 +2441,8 @@
             <w:r>
               <w:t>-</w:t>
             </w:r>
-            <w:proofErr w:type="spellStart"/>
             <w:r>
               <w:t>ProxyPassword</w:t>
-            </w:r>
-            <w:proofErr w:type="spellEnd"/>
-            <w:r>
-              <w:br/>
-            </w:r>
-            <w:r>
-              <w:t>(</w:t>
-            </w:r>
-            <w:r>
-              <w:rPr>
-                <w:i/>
-              </w:rPr>
-              <w:t>Optional)</w:t>
-            </w:r>
-            <w:r>
-              <w:rPr>
-                <w:i/>
-              </w:rPr>
-              <w:br/>
             </w:r>
           </w:p>
         </w:tc>
@@ -2562,6 +2463,12 @@
             <w:r>
               <w:t>Proxy password</w:t>
             </w:r>
+            <w:r>
+              <w:t xml:space="preserve"> </w:t>
+            </w:r>
+            <w:r>
+              <w:t>(Optional)</w:t>
+            </w:r>
           </w:p>
         </w:tc>
       </w:tr>
@@ -2581,32 +2488,7 @@
               <w:pStyle w:val="hpebodycopyARIAL"/>
             </w:pPr>
             <w:r>
-              <w:t>-</w:t>
-            </w:r>
-            <w:proofErr w:type="spellStart"/>
-            <w:r>
-              <w:t>NTworkstationName</w:t>
-            </w:r>
-            <w:proofErr w:type="spellEnd"/>
-          </w:p>
-          <w:p>
-            <w:pPr>
-              <w:pStyle w:val="hpebodycopyARIAL"/>
-            </w:pPr>
-            <w:r>
-              <w:t>(</w:t>
-            </w:r>
-            <w:r>
-              <w:rPr>
-                <w:i/>
-              </w:rPr>
-              <w:t>Optional)</w:t>
-            </w:r>
-            <w:r>
-              <w:rPr>
-                <w:i/>
-              </w:rPr>
-              <w:br/>
+              <w:t>-NTworkstationName</w:t>
             </w:r>
           </w:p>
         </w:tc>
@@ -2627,6 +2509,12 @@
             <w:r>
               <w:t>NT workstation name</w:t>
             </w:r>
+            <w:r>
+              <w:t xml:space="preserve"> </w:t>
+            </w:r>
+            <w:r>
+              <w:t>(Optional)</w:t>
+            </w:r>
           </w:p>
         </w:tc>
       </w:tr>
@@ -2646,30 +2534,7 @@
               <w:pStyle w:val="hpebodycopyARIAL"/>
             </w:pPr>
             <w:r>
-              <w:t>-</w:t>
-            </w:r>
-            <w:proofErr w:type="spellStart"/>
-            <w:r>
-              <w:t>NTdomain</w:t>
-            </w:r>
-            <w:proofErr w:type="spellEnd"/>
-            <w:r>
-              <w:br/>
-            </w:r>
-            <w:r>
-              <w:t>(</w:t>
-            </w:r>
-            <w:r>
-              <w:rPr>
-                <w:i/>
-              </w:rPr>
-              <w:t>Optional)</w:t>
-            </w:r>
-            <w:r>
-              <w:rPr>
-                <w:i/>
-              </w:rPr>
-              <w:br/>
+              <w:t>-NTdomain</w:t>
             </w:r>
           </w:p>
         </w:tc>
@@ -2690,6 +2555,12 @@
             <w:r>
               <w:t>NT domain name</w:t>
             </w:r>
+            <w:r>
+              <w:t xml:space="preserve"> </w:t>
+            </w:r>
+            <w:r>
+              <w:t>(Optional)</w:t>
+            </w:r>
           </w:p>
         </w:tc>
       </w:tr>
@@ -2708,28 +2579,14 @@
       <w:pPr>
         <w:pStyle w:val="hpebodycopyARIAL"/>
       </w:pPr>
+      <w:bookmarkStart w:id="0" w:name="_GoBack"/>
+      <w:bookmarkEnd w:id="0"/>
       <w:r>
         <w:t>A range of security assessment options can be specified by</w:t>
       </w:r>
       <w:r>
-        <w:t xml:space="preserve"> providing additional arguments:</w:t>
-      </w:r>
-    </w:p>
-    <w:p>
-      <w:pPr>
-        <w:pStyle w:val="hpebodycopyARIAL"/>
-        <w:rPr>
-          <w:b/>
-        </w:rPr>
-      </w:pPr>
-    </w:p>
-    <w:p>
-      <w:pPr>
-        <w:pStyle w:val="hpebodycopyARIAL"/>
-        <w:rPr>
-          <w:b/>
-        </w:rPr>
-      </w:pPr>
+        <w:t xml:space="preserve"> the following:</w:t>
+      </w:r>
     </w:p>
     <w:tbl>
       <w:tblPr>
@@ -2812,13 +2669,8 @@
               <w:pStyle w:val="hpebodycopyARIAL"/>
             </w:pPr>
             <w:r>
-              <w:t>-</w:t>
+              <w:t>-ExpressScan</w:t>
             </w:r>
-            <w:proofErr w:type="spellStart"/>
-            <w:r>
-              <w:t>ExpressScan</w:t>
-            </w:r>
-            <w:proofErr w:type="spellEnd"/>
           </w:p>
         </w:tc>
         <w:tc>
@@ -2858,13 +2710,8 @@
               <w:pStyle w:val="hpebodycopyARIAL"/>
             </w:pPr>
             <w:r>
-              <w:t>-</w:t>
+              <w:t>-AutomatedAudit</w:t>
             </w:r>
-            <w:proofErr w:type="spellStart"/>
-            <w:r>
-              <w:t>AutomatedAudit</w:t>
-            </w:r>
-            <w:proofErr w:type="spellEnd"/>
           </w:p>
         </w:tc>
         <w:tc>
@@ -2905,11 +2752,9 @@
             <w:r>
               <w:t>-</w:t>
             </w:r>
-            <w:proofErr w:type="spellStart"/>
             <w:r>
               <w:t>SonatypeReport</w:t>
             </w:r>
-            <w:proofErr w:type="spellEnd"/>
           </w:p>
         </w:tc>
         <w:tc>
@@ -2926,13 +2771,8 @@
             <w:pPr>
               <w:pStyle w:val="hpebodycopyARIAL"/>
             </w:pPr>
-            <w:proofErr w:type="spellStart"/>
             <w:r>
-              <w:t>Sonatype</w:t>
-            </w:r>
-            <w:proofErr w:type="spellEnd"/>
-            <w:r>
-              <w:t xml:space="preserve"> scan to identify Open Source components and provide information on known vulnerabilities, along with recommended versions and licensing information</w:t>
+              <w:t>Sonatype scan to identify Open Source components and provide information on known vulnerabilities, along with recommended versions and licensing information</w:t>
             </w:r>
           </w:p>
         </w:tc>
@@ -2940,28 +2780,17 @@
     </w:tbl>
     <w:p>
       <w:pPr>
-        <w:pStyle w:val="hpebodycopyARIAL"/>
+        <w:spacing w:after="160" w:line="259" w:lineRule="auto"/>
         <w:rPr>
-          <w:b/>
+          <w:i/>
         </w:rPr>
-      </w:pPr>
-      <w:bookmarkStart w:id="1" w:name="_GoBack"/>
-      <w:bookmarkEnd w:id="1"/>
-    </w:p>
-    <w:p>
-      <w:pPr>
-        <w:spacing w:after="160" w:line="259" w:lineRule="auto"/>
-      </w:pPr>
-    </w:p>
-    <w:p>
-      <w:pPr>
-        <w:spacing w:after="160" w:line="259" w:lineRule="auto"/>
       </w:pPr>
       <w:r>
         <w:rPr>
           <w:rFonts w:cstheme="minorHAnsi"/>
           <w:noProof/>
           <w:color w:val="00B388" w:themeColor="background2"/>
+          <w:lang w:val="en-GB" w:eastAsia="en-GB"/>
         </w:rPr>
         <mc:AlternateContent>
           <mc:Choice Requires="wps">
@@ -3184,22 +3013,9 @@
     <w:p>
       <w:pPr>
         <w:spacing w:after="160" w:line="259" w:lineRule="auto"/>
+      </w:pPr>
+      <w:r>
         <w:rPr>
-          <w:rFonts w:ascii="Arial" w:hAnsi="Arial"/>
-        </w:rPr>
-      </w:pPr>
-    </w:p>
-    <w:p>
-      <w:pPr>
-        <w:pStyle w:val="hpebulletlist"/>
-        <w:rPr>
-          <w:b/>
-          <w:i/>
-        </w:rPr>
-      </w:pPr>
-      <w:r>
-        <w:rPr>
-          <w:b/>
           <w:i/>
         </w:rPr>
         <w:t>Example</w:t>
@@ -3208,34 +3024,13 @@
     <w:p>
       <w:pPr>
         <w:pStyle w:val="hpebulletlist"/>
-      </w:pPr>
-    </w:p>
-    <w:p>
-      <w:pPr>
-        <w:pStyle w:val="hpebulletlist"/>
         <w:suppressAutoHyphens/>
       </w:pPr>
       <w:r>
         <w:t xml:space="preserve">-source "$(TF_BUILD_BUILDDIRECTORY)" </w:t>
       </w:r>
       <w:r>
-        <w:t>-username "</w:t>
-      </w:r>
-      <w:proofErr w:type="spellStart"/>
-      <w:r>
-        <w:t>UserName</w:t>
-      </w:r>
-      <w:proofErr w:type="spellEnd"/>
-      <w:r>
-        <w:t>" -password "</w:t>
-      </w:r>
-      <w:proofErr w:type="spellStart"/>
-      <w:r>
-        <w:t>P@ssword</w:t>
-      </w:r>
-      <w:proofErr w:type="spellEnd"/>
-      <w:r>
-        <w:t>"</w:t>
+        <w:t>-username "UserName" -password "P@ssword"</w:t>
       </w:r>
       <w:r>
         <w:t xml:space="preserve"> </w:t>
@@ -3244,54 +3039,13 @@
         <w:rPr>
           <w:b/>
         </w:rPr>
-        <w:t>–</w:t>
-      </w:r>
-      <w:proofErr w:type="spellStart"/>
-      <w:r>
-        <w:rPr>
-          <w:b/>
-        </w:rPr>
-        <w:t>ExpressScan</w:t>
-      </w:r>
-      <w:proofErr w:type="spellEnd"/>
-      <w:r>
-        <w:rPr>
-          <w:b/>
-        </w:rPr>
-        <w:t xml:space="preserve"> –</w:t>
-      </w:r>
-      <w:proofErr w:type="spellStart"/>
-      <w:r>
-        <w:rPr>
-          <w:b/>
-        </w:rPr>
-        <w:t>AutomatedAudit</w:t>
-      </w:r>
-      <w:proofErr w:type="spellEnd"/>
-      <w:r>
-        <w:rPr>
-          <w:b/>
-        </w:rPr>
-        <w:t xml:space="preserve"> –</w:t>
-      </w:r>
-      <w:proofErr w:type="spellStart"/>
-      <w:r>
-        <w:rPr>
-          <w:b/>
-        </w:rPr>
-        <w:t>SonatypeReport</w:t>
-      </w:r>
-      <w:proofErr w:type="spellEnd"/>
-      <w:r>
-        <w:t xml:space="preserve"> –</w:t>
-      </w:r>
-      <w:proofErr w:type="spellStart"/>
-      <w:r>
-        <w:t>applicationURL</w:t>
-      </w:r>
-      <w:proofErr w:type="spellEnd"/>
-      <w:r>
-        <w:t xml:space="preserve"> “</w:t>
+        <w:t>–ExpressScan –AutomatedAudit –SonatypeReport</w:t>
+      </w:r>
+      <w:r>
+        <w:t xml:space="preserve"> –Upload</w:t>
+      </w:r>
+      <w:r>
+        <w:t>URL “</w:t>
       </w:r>
       <w:r>
         <w:t>https://www.hpfod.com/bsi2.aspx?tid=</w:t>
@@ -3323,10 +3077,7 @@
     </w:p>
     <w:p>
       <w:pPr>
-        <w:pStyle w:val="hpebodycopyARIAL"/>
-        <w:rPr>
-          <w:color w:val="1F497D"/>
-        </w:rPr>
+        <w:pStyle w:val="hpebulletlist"/>
       </w:pPr>
     </w:p>
     <w:p>
@@ -3334,13 +3085,7 @@
         <w:pStyle w:val="hpebulletlist"/>
       </w:pPr>
       <w:r>
-        <w:t>Please note the quotation marks</w:t>
-      </w:r>
-      <w:r>
-        <w:t xml:space="preserve"> </w:t>
-      </w:r>
-      <w:r>
-        <w:t>are required.</w:t>
+        <w:t>Please note the quotation marks are required.</w:t>
       </w:r>
     </w:p>
     <w:p>
@@ -3352,19 +3097,11 @@
       <w:pPr>
         <w:pStyle w:val="hpebodycopyARIAL"/>
       </w:pPr>
-    </w:p>
-    <w:p>
-      <w:pPr>
-        <w:pStyle w:val="hpebodycopyARIAL"/>
-      </w:pPr>
-      <w:r>
-        <w:t>Full d</w:t>
-      </w:r>
-      <w:r>
-        <w:t xml:space="preserve">etails on these and other </w:t>
-      </w:r>
-      <w:r>
-        <w:t>uploader arguments may be found under ‘Running FoD Upload.jar’ in the Fortify on Demand User Guide available in</w:t>
+      <w:r>
+        <w:t xml:space="preserve">Further details on these additional options </w:t>
+      </w:r>
+      <w:r>
+        <w:t>may be found under ‘Running FoD Upload.jar’ in the Fortify on Demand User Guide available in</w:t>
       </w:r>
       <w:r>
         <w:t xml:space="preserve"> the</w:t>
@@ -3392,18 +3129,11 @@
         <w:pStyle w:val="hpebodycopyARIAL"/>
       </w:pPr>
       <w:r>
-        <w:t>Note that express assessment and automatically audited assessments are beta features that must be enabled by your Fortify on Demand Technical Account Manager (TAM) before use.</w:t>
-      </w:r>
-    </w:p>
-    <w:p>
-      <w:pPr>
-        <w:pStyle w:val="hpebodycopyARIAL"/>
-      </w:pPr>
-    </w:p>
-    <w:p>
-      <w:pPr>
-        <w:pStyle w:val="hpelearnmore"/>
-      </w:pPr>
+        <w:t>Note that express assessment and automatically audited assessments are beta features that must be enabled by your Fortify on Demand Technical A</w:t>
+      </w:r>
+      <w:r>
+        <w:t>ccount Manager (TAM).</w:t>
+      </w:r>
     </w:p>
     <w:p>
       <w:pPr>
@@ -3441,24 +3171,14 @@
           <w:color w:val="00B388" w:themeColor="background2"/>
           <w:u w:val="none"/>
         </w:rPr>
-        <w:t>software/</w:t>
-      </w:r>
-      <w:proofErr w:type="spellStart"/>
-      <w:r>
-        <w:rPr>
-          <w:rFonts w:asciiTheme="minorHAnsi" w:hAnsiTheme="minorHAnsi" w:cstheme="minorHAnsi"/>
-          <w:color w:val="00B388" w:themeColor="background2"/>
-          <w:u w:val="none"/>
-        </w:rPr>
-        <w:t>fortifyondemand</w:t>
-      </w:r>
-      <w:proofErr w:type="spellEnd"/>
+        <w:t>software/fortifyondemand</w:t>
+      </w:r>
     </w:p>
     <w:sectPr>
-      <w:headerReference w:type="default" r:id="rId14"/>
-      <w:footerReference w:type="default" r:id="rId15"/>
-      <w:headerReference w:type="first" r:id="rId16"/>
-      <w:footerReference w:type="first" r:id="rId17"/>
+      <w:headerReference w:type="default" r:id="rId12"/>
+      <w:footerReference w:type="default" r:id="rId13"/>
+      <w:headerReference w:type="first" r:id="rId14"/>
+      <w:footerReference w:type="first" r:id="rId15"/>
       <w:pgSz w:w="12240" w:h="15840"/>
       <w:pgMar w:top="3096" w:right="4392" w:bottom="1440" w:left="720" w:header="720" w:footer="576" w:gutter="0"/>
       <w:cols w:space="720"/>
@@ -3467,46 +3187,6 @@
     </w:sectPr>
   </w:body>
 </w:document>
-</file>
-
-<file path=word/comments.xml><?xml version="1.0" encoding="utf-8"?>
-<w:comments xmlns:wpc="http://schemas.microsoft.com/office/word/2010/wordprocessingCanvas" xmlns:mc="http://schemas.openxmlformats.org/markup-compatibility/2006" xmlns:o="urn:schemas-microsoft-com:office:office" xmlns:r="http://schemas.openxmlformats.org/officeDocument/2006/relationships" xmlns:m="http://schemas.openxmlformats.org/officeDocument/2006/math" xmlns:v="urn:schemas-microsoft-com:vml" xmlns:wp14="http://schemas.microsoft.com/office/word/2010/wordprocessingDrawing" xmlns:wp="http://schemas.openxmlformats.org/drawingml/2006/wordprocessingDrawing" xmlns:w10="urn:schemas-microsoft-com:office:word" xmlns:w="http://schemas.openxmlformats.org/wordprocessingml/2006/main" xmlns:w14="http://schemas.microsoft.com/office/word/2010/wordml" xmlns:w15="http://schemas.microsoft.com/office/word/2012/wordml" xmlns:wpg="http://schemas.microsoft.com/office/word/2010/wordprocessingGroup" xmlns:wpi="http://schemas.microsoft.com/office/word/2010/wordprocessingInk" xmlns:wne="http://schemas.microsoft.com/office/word/2006/wordml" xmlns:wps="http://schemas.microsoft.com/office/word/2010/wordprocessingShape" mc:Ignorable="w14 w15 wp14">
-  <w:comment w:id="0" w:author="Author" w:initials="A">
-    <w:p>
-      <w:pPr>
-        <w:pStyle w:val="CommentText"/>
-      </w:pPr>
-      <w:r>
-        <w:rPr>
-          <w:rStyle w:val="CommentReference"/>
-        </w:rPr>
-        <w:annotationRef/>
-      </w:r>
-    </w:p>
-    <w:p>
-      <w:pPr>
-        <w:pStyle w:val="CommentText"/>
-      </w:pPr>
-      <w:r>
-        <w:t xml:space="preserve">Standard parameters are now named as in the table additional parameters for express scan, automated audit, and requesting </w:t>
-      </w:r>
-      <w:proofErr w:type="spellStart"/>
-      <w:r>
-        <w:t>Sonatype</w:t>
-      </w:r>
-      <w:proofErr w:type="spellEnd"/>
-      <w:r>
-        <w:t xml:space="preserve"> are separate and also named optional.</w:t>
-      </w:r>
-    </w:p>
-  </w:comment>
-</w:comments>
-</file>
-
-<file path=word/commentsExtended.xml><?xml version="1.0" encoding="utf-8"?>
-<w15:commentsEx xmlns:wpc="http://schemas.microsoft.com/office/word/2010/wordprocessingCanvas" xmlns:mc="http://schemas.openxmlformats.org/markup-compatibility/2006" xmlns:o="urn:schemas-microsoft-com:office:office" xmlns:r="http://schemas.openxmlformats.org/officeDocument/2006/relationships" xmlns:m="http://schemas.openxmlformats.org/officeDocument/2006/math" xmlns:v="urn:schemas-microsoft-com:vml" xmlns:wp14="http://schemas.microsoft.com/office/word/2010/wordprocessingDrawing" xmlns:wp="http://schemas.openxmlformats.org/drawingml/2006/wordprocessingDrawing" xmlns:w10="urn:schemas-microsoft-com:office:word" xmlns:w="http://schemas.openxmlformats.org/wordprocessingml/2006/main" xmlns:w14="http://schemas.microsoft.com/office/word/2010/wordml" xmlns:w15="http://schemas.microsoft.com/office/word/2012/wordml" xmlns:wpg="http://schemas.microsoft.com/office/word/2010/wordprocessingGroup" xmlns:wpi="http://schemas.microsoft.com/office/word/2010/wordprocessingInk" xmlns:wne="http://schemas.microsoft.com/office/word/2006/wordml" xmlns:wps="http://schemas.microsoft.com/office/word/2010/wordprocessingShape" mc:Ignorable="w14 w15 wp14">
-  <w15:commentEx w15:paraId="36C61B84" w15:done="0"/>
-</w15:commentsEx>
 </file>
 
 <file path=word/customizations.xml><?xml version="1.0" encoding="utf-8"?>
@@ -3723,6 +3403,7 @@
     <w:r>
       <w:rPr>
         <w:noProof/>
+        <w:lang w:val="en-GB" w:eastAsia="en-GB"/>
       </w:rPr>
       <mc:AlternateContent>
         <mc:Choice Requires="wps">
@@ -3814,6 +3495,7 @@
     <w:r>
       <w:rPr>
         <w:noProof/>
+        <w:lang w:val="en-GB" w:eastAsia="en-GB"/>
       </w:rPr>
       <mc:AlternateContent>
         <mc:Choice Requires="wps">
@@ -3886,6 +3568,7 @@
     <w:r>
       <w:rPr>
         <w:noProof/>
+        <w:lang w:val="en-GB" w:eastAsia="en-GB"/>
       </w:rPr>
       <w:drawing>
         <wp:anchor distT="0" distB="0" distL="114300" distR="114300" simplePos="0" relativeHeight="251661312" behindDoc="1" locked="0" layoutInCell="1" allowOverlap="1" wp14:anchorId="651ED12F" wp14:editId="6A4BDBA7">

</xml_diff>